<commit_message>
color change for mock up
</commit_message>
<xml_diff>
--- a/Part_3_App_Design.docx
+++ b/Part_3_App_Design.docx
@@ -27,7 +27,7 @@
           <w:szCs w:val="36"/>
           <w14:ligatures w14:val="none"/>
         </w:rPr>
-        <w:t>Section 1. Web App Architecture 50pts</w:t>
+        <w:t>Section 1. Web App Architecture</w:t>
       </w:r>
     </w:p>
     <w:p>
@@ -1129,7 +1129,7 @@
           <w:sz w:val="36"/>
           <w:szCs w:val="36"/>
         </w:rPr>
-        <w:t>Section 2. Web App Layout 40pts </w:t>
+        <w:t>Section 2. Web App Layout </w:t>
       </w:r>
     </w:p>
     <w:p>

</xml_diff>